<commit_message>
kleines Update des heutigen Arbeitsjournals
</commit_message>
<xml_diff>
--- a/Arbeitsjournale/Pascal/Abschlussprojekt/3_Arbeitsjournal_Projekt.docx
+++ b/Arbeitsjournale/Pascal/Abschlussprojekt/3_Arbeitsjournal_Projekt.docx
@@ -8,13 +8,8 @@
         <w:jc w:val="center"/>
       </w:pPr>
       <w:r>
-        <w:t>Arbeitsjournal: Trink-</w:t>
-      </w:r>
-      <w:proofErr w:type="spellStart"/>
-      <w:r>
-        <w:t>Reminder</w:t>
-      </w:r>
-      <w:proofErr w:type="spellEnd"/>
+        <w:t>Arbeitsjournal: Trink-Reminder</w:t>
+      </w:r>
     </w:p>
     <w:p>
       <w:pPr>
@@ -46,15 +41,7 @@
         </w:numPr>
       </w:pPr>
       <w:r>
-        <w:t xml:space="preserve">Erstellung des Schaltplans (erst als Skizze auf Papier, dann in sauberer Form mithilfe der </w:t>
-      </w:r>
-      <w:proofErr w:type="spellStart"/>
-      <w:r>
-        <w:t>Fritzing</w:t>
-      </w:r>
-      <w:proofErr w:type="spellEnd"/>
-      <w:r>
-        <w:t xml:space="preserve"> Software)</w:t>
+        <w:t>Erstellung des Schaltplans (erst als Skizze auf Papier, dann in sauberer Form mithilfe der Fritzing Software)</w:t>
       </w:r>
     </w:p>
     <w:p>
@@ -456,39 +443,10 @@
         </w:numPr>
       </w:pPr>
       <w:r>
-        <w:t xml:space="preserve">Einlesen kann man diese Pulses mit der Methode </w:t>
-      </w:r>
-      <w:proofErr w:type="spellStart"/>
-      <w:proofErr w:type="gramStart"/>
-      <w:r>
-        <w:t>pulseIn</w:t>
-      </w:r>
-      <w:proofErr w:type="spellEnd"/>
-      <w:r>
-        <w:t>(</w:t>
-      </w:r>
-      <w:proofErr w:type="gramEnd"/>
-      <w:r>
-        <w:t>)</w:t>
-      </w:r>
-      <w:r>
-        <w:t xml:space="preserve">. Die Methode liefert die Dauer eines Pulses (in </w:t>
-      </w:r>
-      <w:proofErr w:type="spellStart"/>
-      <w:r>
-        <w:t>microseconds</w:t>
-      </w:r>
-      <w:proofErr w:type="spellEnd"/>
-      <w:r>
-        <w:t xml:space="preserve">) bzw. </w:t>
-      </w:r>
-      <w:proofErr w:type="gramStart"/>
-      <w:r>
-        <w:t>0</w:t>
-      </w:r>
-      <w:proofErr w:type="gramEnd"/>
-      <w:r>
-        <w:t xml:space="preserve"> wenn kein Puls vor Timeout erkannt wurde.</w:t>
+        <w:t>Einlesen kann man diese Pulses mit der Methode pulseIn()</w:t>
+      </w:r>
+      <w:r>
+        <w:t>. Die Methode liefert die Dauer eines Pulses (in microseconds) bzw. 0 wenn kein Puls vor Timeout erkannt wurde.</w:t>
       </w:r>
     </w:p>
     <w:p>
@@ -515,13 +473,8 @@
       <w:pPr>
         <w:pStyle w:val="berschrift3"/>
       </w:pPr>
-      <w:proofErr w:type="spellStart"/>
-      <w:r>
-        <w:t>Pressure</w:t>
-      </w:r>
-      <w:proofErr w:type="spellEnd"/>
-      <w:r>
-        <w:t xml:space="preserve"> Sensor</w:t>
+      <w:r>
+        <w:t>Pressure Sensor</w:t>
       </w:r>
     </w:p>
     <w:p>
@@ -1387,13 +1340,8 @@
         </w:numPr>
       </w:pPr>
       <w:r>
-        <w:t xml:space="preserve">Blechstreifen als Flaschenhalterung vorerst noch weggelassen, da nicht </w:t>
-      </w:r>
-      <w:proofErr w:type="gramStart"/>
-      <w:r>
-        <w:t>essentiell</w:t>
-      </w:r>
-      <w:proofErr w:type="gramEnd"/>
+        <w:t>Blechstreifen als Flaschenhalterung vorerst noch weggelassen, da nicht essentiell</w:t>
+      </w:r>
     </w:p>
     <w:p/>
     <w:p>
@@ -1788,15 +1736,7 @@
         </w:numPr>
       </w:pPr>
       <w:r>
-        <w:t>Der Trink-</w:t>
-      </w:r>
-      <w:proofErr w:type="spellStart"/>
-      <w:r>
-        <w:t>Reminder</w:t>
-      </w:r>
-      <w:proofErr w:type="spellEnd"/>
-      <w:r>
-        <w:t xml:space="preserve"> soll mich alle 30 Minuten erinnern, die nötige Menge Wasser zu trinken, um auf die 2,5 Liter am Tag zu kommen. D.h. </w:t>
+        <w:t xml:space="preserve">Der Trink-Reminder soll mich alle 30 Minuten erinnern, die nötige Menge Wasser zu trinken, um auf die 2,5 Liter am Tag zu kommen. D.h. </w:t>
       </w:r>
     </w:p>
     <w:p>
@@ -1856,15 +1796,7 @@
         </w:numPr>
       </w:pPr>
       <w:r>
-        <w:t>Der Trink-</w:t>
-      </w:r>
-      <w:proofErr w:type="spellStart"/>
-      <w:r>
-        <w:t>Reminder</w:t>
-      </w:r>
-      <w:proofErr w:type="spellEnd"/>
-      <w:r>
-        <w:t xml:space="preserve"> soll mir also alle 30 Minuten </w:t>
+        <w:t xml:space="preserve">Der Trink-Reminder soll mir also alle 30 Minuten </w:t>
       </w:r>
       <w:r>
         <w:t>80 ml in mein Glas füllen und mich dazu „zwingen“, diese zu trinken</w:t>
@@ -1913,10 +1845,28 @@
         </w:numPr>
       </w:pPr>
       <w:r>
-        <w:t xml:space="preserve">Nachdem heute das letzte </w:t>
-      </w:r>
-      <w:r>
-        <w:t>Bauteil, die Wasserpumpe, angekommen ist, konnte ich den Schaltkreis umsetzten. Bevor ich allerdings alles gleich zusammengelötet habe, habe ich die Schaltung zuerst auf dem Steckbrett umgesetzt.</w:t>
+        <w:t>Heute sollte eigentlich die Wasserpumpe geliefert werden, was allerdings spontan von DHL auf den Abgabetag, Mittwoch den 21.04 verschoben wurde</w:t>
+      </w:r>
+      <w:r>
+        <w:rPr>
+          <mc:AlternateContent>
+            <mc:Choice Requires="w16se"/>
+            <mc:Fallback>
+              <w:rFonts w:ascii="Segoe UI Emoji" w:eastAsia="Segoe UI Emoji" w:hAnsi="Segoe UI Emoji" w:cs="Segoe UI Emoji"/>
+            </mc:Fallback>
+          </mc:AlternateContent>
+        </w:rPr>
+        <mc:AlternateContent>
+          <mc:Choice Requires="w16se">
+            <w16se:symEx w16se:font="Segoe UI Emoji" w16se:char="1F60A"/>
+          </mc:Choice>
+          <mc:Fallback>
+            <w:t>😊</w:t>
+          </mc:Fallback>
+        </mc:AlternateContent>
+      </w:r>
+      <w:r>
+        <w:t>. Das heißt ich kann den finalen Schaltkreis und den Wasserpumpzyklus immer noch nicht test.</w:t>
       </w:r>
     </w:p>
     <w:p>
@@ -2119,6 +2069,9 @@
       <w:r>
         <w:lastRenderedPageBreak/>
         <w:t>Umgesetzte Schaltung</w:t>
+      </w:r>
+      <w:r>
+        <w:t xml:space="preserve"> (ohne Pumpe)</w:t>
       </w:r>
       <w:r>
         <w:t>:</w:t>

</xml_diff>